<commit_message>
updated readme and doc
</commit_message>
<xml_diff>
--- a/Assignment1_GrozaDominic.docx
+++ b/Assignment1_GrozaDominic.docx
@@ -593,6 +593,9 @@
     <w:p/>
     <w:p>
       <w:r>
+        <w:rPr>
+          <w:noProof/>
+        </w:rPr>
         <w:drawing>
           <wp:anchor distT="0" distB="0" distL="114300" distR="114300" simplePos="0" relativeHeight="251659264" behindDoc="0" locked="0" layoutInCell="1" allowOverlap="1" wp14:anchorId="548F0B2E" wp14:editId="5F102A76">
             <wp:simplePos x="0" y="0"/>
@@ -744,7 +747,47 @@
         <w:pStyle w:val="Heading1"/>
       </w:pPr>
       <w:r>
+        <w:lastRenderedPageBreak/>
         <w:t>Readme</w:t>
+      </w:r>
+    </w:p>
+    <w:p>
+      <w:r>
+        <w:drawing>
+          <wp:inline distT="0" distB="0" distL="0" distR="0" wp14:anchorId="3052A4F6" wp14:editId="6D8F4EF3">
+            <wp:extent cx="5806943" cy="5349704"/>
+            <wp:effectExtent l="0" t="0" r="3810" b="3810"/>
+            <wp:docPr id="4" name="Picture 4"/>
+            <wp:cNvGraphicFramePr>
+              <a:graphicFrameLocks xmlns:a="http://schemas.openxmlformats.org/drawingml/2006/main" noChangeAspect="1"/>
+            </wp:cNvGraphicFramePr>
+            <a:graphic xmlns:a="http://schemas.openxmlformats.org/drawingml/2006/main">
+              <a:graphicData uri="http://schemas.openxmlformats.org/drawingml/2006/picture">
+                <pic:pic xmlns:pic="http://schemas.openxmlformats.org/drawingml/2006/picture">
+                  <pic:nvPicPr>
+                    <pic:cNvPr id="1" name=""/>
+                    <pic:cNvPicPr/>
+                  </pic:nvPicPr>
+                  <pic:blipFill>
+                    <a:blip r:embed="rId8"/>
+                    <a:stretch>
+                      <a:fillRect/>
+                    </a:stretch>
+                  </pic:blipFill>
+                  <pic:spPr>
+                    <a:xfrm>
+                      <a:off x="0" y="0"/>
+                      <a:ext cx="5806943" cy="5349704"/>
+                    </a:xfrm>
+                    <a:prstGeom prst="rect">
+                      <a:avLst/>
+                    </a:prstGeom>
+                  </pic:spPr>
+                </pic:pic>
+              </a:graphicData>
+            </a:graphic>
+          </wp:inline>
+        </w:drawing>
       </w:r>
     </w:p>
     <w:sectPr>

</xml_diff>